<commit_message>
learning portfolio template added
</commit_message>
<xml_diff>
--- a/course_progression_plan_2016.docx
+++ b/course_progression_plan_2016.docx
@@ -328,6 +328,72 @@
       <w:pPr>
         <w:jc w:val="both"/>
         <w:rPr>
+          <w:lang w:val="en-GB"/>
+        </w:rPr>
+      </w:pPr>
+    </w:p>
+    <w:p>
+      <w:pPr>
+        <w:jc w:val="both"/>
+        <w:rPr>
+          <w:lang w:val="en-GB"/>
+        </w:rPr>
+      </w:pPr>
+      <w:r>
+        <w:rPr>
+          <w:lang w:val="en-GB"/>
+        </w:rPr>
+        <w:t xml:space="preserve">The learning portfolio should demonstrate that the learning acquired in the class room corresponds to the learning outcomes and content of the study module. Students should produce a short report of their learning acquired through lectures and documentation for class activities (practical tasks). </w:t>
+      </w:r>
+    </w:p>
+    <w:p>
+      <w:pPr>
+        <w:jc w:val="both"/>
+        <w:rPr>
+          <w:lang w:val="en-GB"/>
+        </w:rPr>
+      </w:pPr>
+    </w:p>
+    <w:p>
+      <w:pPr>
+        <w:jc w:val="both"/>
+        <w:rPr>
+          <w:lang w:val="en-GB"/>
+        </w:rPr>
+      </w:pPr>
+      <w:r>
+        <w:rPr>
+          <w:lang w:val="en-GB"/>
+        </w:rPr>
+        <w:t xml:space="preserve">The student should reflect his/her own learning with respect to the objectives of the study module. The portfolio should be a reflective demonstration of the students learning. </w:t>
+      </w:r>
+    </w:p>
+    <w:p>
+      <w:pPr>
+        <w:jc w:val="both"/>
+        <w:rPr>
+          <w:lang w:val="en-GB"/>
+        </w:rPr>
+      </w:pPr>
+    </w:p>
+    <w:p>
+      <w:pPr>
+        <w:jc w:val="both"/>
+        <w:rPr>
+          <w:lang w:val="en-GB"/>
+        </w:rPr>
+      </w:pPr>
+      <w:r>
+        <w:rPr>
+          <w:lang w:val="en-GB"/>
+        </w:rPr>
+        <w:t>For each lecturing day, the learning portfolio should include two parts:</w:t>
+      </w:r>
+    </w:p>
+    <w:p>
+      <w:pPr>
+        <w:jc w:val="both"/>
+        <w:rPr>
           <w:b/>
           <w:lang w:val="en-GB"/>
         </w:rPr>
@@ -624,14 +690,8 @@
           <w:lang w:val="en-GB"/>
         </w:rPr>
       </w:pPr>
-    </w:p>
-    <w:p>
-      <w:pPr>
-        <w:rPr>
-          <w:b/>
-          <w:lang w:val="en-GB"/>
-        </w:rPr>
-      </w:pPr>
+      <w:bookmarkStart w:id="0" w:name="_GoBack"/>
+      <w:bookmarkEnd w:id="0"/>
       <w:r>
         <w:rPr>
           <w:b/>
@@ -694,7 +754,7 @@
                 <w:lang w:val="en-GB"/>
               </w:rPr>
             </w:pPr>
-            <w:bookmarkStart w:id="0" w:name="_Hlk149013780"/>
+            <w:bookmarkStart w:id="1" w:name="_Hlk149013780"/>
             <w:r>
               <w:rPr>
                 <w:b/>
@@ -1053,6 +1113,7 @@
                 <w:dataBinding w:prefixMappings="xmlns:ns0='http://schemas.microsoft.com/office/2006/metadata/properties' xmlns:ns1='http://www.w3.org/2001/XMLSchema-instance' xmlns:ns2='3af20633-b1f9-41b6-ab26-7307b042da37' xmlns:ns3='6de37c4d-5d85-46f9-b604-ff4bc703259b' " w:xpath="/ns0:properties[1]/documentManagement[1]/ns3:Koodi[1]" w:storeItemID="{E6DC2A42-9ED6-417C-8AED-B1752E945030}"/>
                 <w:text/>
               </w:sdtPr>
+              <w:sdtEndPr/>
               <w:sdtContent>
                 <w:r>
                   <w:rPr>
@@ -1243,7 +1304,7 @@
               </w:rPr>
               <w:t>D</w:t>
             </w:r>
-            <w:bookmarkStart w:id="1" w:name="Teksti2"/>
+            <w:bookmarkStart w:id="2" w:name="Teksti2"/>
             <w:r>
               <w:rPr>
                 <w:sz w:val="22"/>
@@ -1253,7 +1314,7 @@
             </w:r>
           </w:p>
         </w:tc>
-        <w:bookmarkEnd w:id="1"/>
+        <w:bookmarkEnd w:id="2"/>
         <w:tc>
           <w:tcPr>
             <w:tcW w:w="4578" w:type="dxa"/>
@@ -1451,8 +1512,8 @@
                 <w:lang w:val="en-GB"/>
               </w:rPr>
             </w:pPr>
-            <w:bookmarkStart w:id="2" w:name="Teksti6"/>
-            <w:bookmarkStart w:id="3" w:name="Teksti7"/>
+            <w:bookmarkStart w:id="3" w:name="Teksti6"/>
+            <w:bookmarkStart w:id="4" w:name="Teksti7"/>
             <w:r>
               <w:rPr>
                 <w:sz w:val="22"/>
@@ -1488,8 +1549,8 @@
               </w:rPr>
               <w:t xml:space="preserve">  </w:t>
             </w:r>
-            <w:bookmarkEnd w:id="2"/>
             <w:bookmarkEnd w:id="3"/>
+            <w:bookmarkEnd w:id="4"/>
             <w:sdt>
               <w:sdtPr>
                 <w:rPr>
@@ -1507,6 +1568,7 @@
                 <w:dataBinding w:prefixMappings="xmlns:ns0='http://schemas.microsoft.com/office/2006/metadata/properties' xmlns:ns1='http://www.w3.org/2001/XMLSchema-instance' xmlns:ns2='3af20633-b1f9-41b6-ab26-7307b042da37' xmlns:ns3='6de37c4d-5d85-46f9-b604-ff4bc703259b' " w:xpath="/ns0:properties[1]/documentManagement[1]/ns3:Opintojakso[1]" w:storeItemID="{E6DC2A42-9ED6-417C-8AED-B1752E945030}"/>
                 <w:text/>
               </w:sdtPr>
+              <w:sdtEndPr/>
               <w:sdtContent>
                 <w:r>
                   <w:rPr>
@@ -2008,8 +2070,6 @@
               </w:rPr>
               <w:t xml:space="preserve">Make sure that you have access (username &amp; password) to the Lab server </w:t>
             </w:r>
-            <w:bookmarkStart w:id="4" w:name="_GoBack"/>
-            <w:bookmarkEnd w:id="4"/>
           </w:p>
         </w:tc>
       </w:tr>
@@ -2643,16 +2703,8 @@
                 <w:szCs w:val="22"/>
                 <w:lang w:val="en-GB"/>
               </w:rPr>
-              <w:t xml:space="preserve">Literature, study material : </w:t>
+              <w:t>Literature, study material : Introducing Windows 10 for IT professionals – Preview Edition</w:t>
             </w:r>
-            <w:r>
-              <w:rPr>
-                <w:sz w:val="22"/>
-                <w:szCs w:val="22"/>
-                <w:lang w:val="en-GB"/>
-              </w:rPr>
-              <w:t>Introducing Windows 10 for IT professionals – Preview Edition</w:t>
-            </w:r>
           </w:p>
           <w:p>
             <w:pPr>
@@ -2665,7 +2717,7 @@
           </w:p>
         </w:tc>
       </w:tr>
-      <w:bookmarkEnd w:id="0"/>
+      <w:bookmarkEnd w:id="1"/>
     </w:tbl>
     <w:p>
       <w:pPr>
@@ -3998,13 +4050,13 @@
     <w:sig w:usb0="E00002FF" w:usb1="400004FF" w:usb2="00000000" w:usb3="00000000" w:csb0="0000019F" w:csb1="00000000"/>
   </w:font>
   <w:font w:name="MS Mincho">
-    <w:altName w:val="ＭＳ 明朝"/>
+    <w:altName w:val="Arial Unicode MS"/>
     <w:panose1 w:val="02020609040205080304"/>
     <w:charset w:val="80"/>
     <w:family w:val="roman"/>
     <w:notTrueType/>
     <w:pitch w:val="fixed"/>
-    <w:sig w:usb0="00000001" w:usb1="08070000" w:usb2="00000010" w:usb3="00000000" w:csb0="00020000" w:csb1="00000000"/>
+    <w:sig w:usb0="00000000" w:usb1="08070000" w:usb2="00000010" w:usb3="00000000" w:csb0="00020000" w:csb1="00000000"/>
   </w:font>
   <w:font w:name="Calibri">
     <w:panose1 w:val="020F0502020204030204"/>
@@ -4047,6 +4099,7 @@
     <w:rsid w:val="007F33DF"/>
     <w:rsid w:val="0083378A"/>
     <w:rsid w:val="00840784"/>
+    <w:rsid w:val="00B02AB1"/>
     <w:rsid w:val="00D85F67"/>
     <w:rsid w:val="00E16127"/>
     <w:rsid w:val="00E90352"/>
@@ -4856,6 +4909,119 @@
 </file>
 
 <file path=customXml/item1.xml><?xml version="1.0" encoding="utf-8"?>
+<?mso-contentType ?>
+<spe:Receivers xmlns:spe="http://schemas.microsoft.com/sharepoint/events">
+  <Receiver>
+    <Name>Document ID Generator</Name>
+    <Synchronization>Synchronous</Synchronization>
+    <Type>10001</Type>
+    <SequenceNumber>1000</SequenceNumber>
+    <Assembly>Microsoft.Office.DocumentManagement, Version=14.0.0.0, Culture=neutral, PublicKeyToken=71e9bce111e9429c</Assembly>
+    <Class>Microsoft.Office.DocumentManagement.Internal.DocIdHandler</Class>
+    <Data/>
+    <Filter/>
+  </Receiver>
+  <Receiver>
+    <Name>Document ID Generator</Name>
+    <Synchronization>Synchronous</Synchronization>
+    <Type>10002</Type>
+    <SequenceNumber>1001</SequenceNumber>
+    <Assembly>Microsoft.Office.DocumentManagement, Version=14.0.0.0, Culture=neutral, PublicKeyToken=71e9bce111e9429c</Assembly>
+    <Class>Microsoft.Office.DocumentManagement.Internal.DocIdHandler</Class>
+    <Data/>
+    <Filter/>
+  </Receiver>
+  <Receiver>
+    <Name>Document ID Generator</Name>
+    <Synchronization>Synchronous</Synchronization>
+    <Type>10004</Type>
+    <SequenceNumber>1002</SequenceNumber>
+    <Assembly>Microsoft.Office.DocumentManagement, Version=14.0.0.0, Culture=neutral, PublicKeyToken=71e9bce111e9429c</Assembly>
+    <Class>Microsoft.Office.DocumentManagement.Internal.DocIdHandler</Class>
+    <Data/>
+    <Filter/>
+  </Receiver>
+  <Receiver>
+    <Name>Document ID Generator</Name>
+    <Synchronization>Synchronous</Synchronization>
+    <Type>10006</Type>
+    <SequenceNumber>1003</SequenceNumber>
+    <Assembly>Microsoft.Office.DocumentManagement, Version=14.0.0.0, Culture=neutral, PublicKeyToken=71e9bce111e9429c</Assembly>
+    <Class>Microsoft.Office.DocumentManagement.Internal.DocIdHandler</Class>
+    <Data/>
+    <Filter/>
+  </Receiver>
+  <Receiver>
+    <Name>Document ID Generator</Name>
+    <Synchronization>Synchronous</Synchronization>
+    <Type>10001</Type>
+    <SequenceNumber>1000</SequenceNumber>
+    <Assembly>Microsoft.Office.DocumentManagement, Version=14.0.0.0, Culture=neutral, PublicKeyToken=71e9bce111e9429c</Assembly>
+    <Class>Microsoft.Office.DocumentManagement.Internal.DocIdHandler</Class>
+    <Data/>
+    <Filter/>
+  </Receiver>
+  <Receiver>
+    <Name>Document ID Generator</Name>
+    <Synchronization>Synchronous</Synchronization>
+    <Type>10002</Type>
+    <SequenceNumber>1001</SequenceNumber>
+    <Assembly>Microsoft.Office.DocumentManagement, Version=14.0.0.0, Culture=neutral, PublicKeyToken=71e9bce111e9429c</Assembly>
+    <Class>Microsoft.Office.DocumentManagement.Internal.DocIdHandler</Class>
+    <Data/>
+    <Filter/>
+  </Receiver>
+  <Receiver>
+    <Name>Document ID Generator</Name>
+    <Synchronization>Synchronous</Synchronization>
+    <Type>10004</Type>
+    <SequenceNumber>1002</SequenceNumber>
+    <Assembly>Microsoft.Office.DocumentManagement, Version=14.0.0.0, Culture=neutral, PublicKeyToken=71e9bce111e9429c</Assembly>
+    <Class>Microsoft.Office.DocumentManagement.Internal.DocIdHandler</Class>
+    <Data/>
+    <Filter/>
+  </Receiver>
+  <Receiver>
+    <Name>Document ID Generator</Name>
+    <Synchronization>Synchronous</Synchronization>
+    <Type>10006</Type>
+    <SequenceNumber>1003</SequenceNumber>
+    <Assembly>Microsoft.Office.DocumentManagement, Version=14.0.0.0, Culture=neutral, PublicKeyToken=71e9bce111e9429c</Assembly>
+    <Class>Microsoft.Office.DocumentManagement.Internal.DocIdHandler</Class>
+    <Data/>
+    <Filter/>
+  </Receiver>
+</spe:Receivers>
+</file>
+
+<file path=customXml/item2.xml><?xml version="1.0" encoding="utf-8"?>
+<?mso-contentType ?>
+<FormTemplates xmlns="http://schemas.microsoft.com/sharepoint/v3/contenttype/forms">
+  <Display>DocumentLibraryForm</Display>
+  <Edit>DocumentLibraryForm</Edit>
+  <New>DocumentLibraryForm</New>
+</FormTemplates>
+</file>
+
+<file path=customXml/item3.xml><?xml version="1.0" encoding="utf-8"?>
+<p:properties xmlns:p="http://schemas.microsoft.com/office/2006/metadata/properties" xmlns:xsi="http://www.w3.org/2001/XMLSchema-instance">
+  <documentManagement>
+    <Koulutusohjelma xmlns="3af20633-b1f9-41b6-ab26-7307b042da37">Tietotekniikan koulutusohjelma</Koulutusohjelma>
+    <Koodi xmlns="6de37c4d-5d85-46f9-b604-ff4bc703259b">KTPT014-3002</Koodi>
+    <Opettaja_x002f_t xmlns="6de37c4d-5d85-46f9-b604-ff4bc703259b">Deepak KC</Opettaja_x002f_t>
+    <P_x00e4_iv_x00e4_ys xmlns="6de37c4d-5d85-46f9-b604-ff4bc703259b">2016-01-06T00:00:00</P_x00e4_iv_x00e4_ys>
+    <Opiskelijaryhm_x00e4_ xmlns="6de37c4d-5d85-46f9-b604-ff4bc703259b">TTK15SD</Opiskelijaryhm_x00e4_>
+    <Opintojakso xmlns="6de37c4d-5d85-46f9-b604-ff4bc703259b">Windows (KTPT014-3002)</Opintojakso>
+    <_dlc_DocId xmlns="63fec42d-470d-4a4d-b1b4-a91cdf1b623c">WORKSPACES-194-2286</_dlc_DocId>
+    <_dlc_DocIdUrl xmlns="63fec42d-470d-4a4d-b1b4-a91cdf1b623c">
+      <Url>http://workspaces.hallinto.kajak.fi/opiskelu/etenemissuunnitelmat/_layouts/DocIdRedir.aspx?ID=WORKSPACES-194-2286</Url>
+      <Description>WORKSPACES-194-2286</Description>
+    </_dlc_DocIdUrl>
+  </documentManagement>
+</p:properties>
+</file>
+
+<file path=customXml/item4.xml><?xml version="1.0" encoding="utf-8"?>
 <ct:contentTypeSchema xmlns:ct="http://schemas.microsoft.com/office/2006/metadata/contentType" xmlns:ma="http://schemas.microsoft.com/office/2006/metadata/properties/metaAttributes" ct:_="" ma:_="" ma:contentTypeName="Course Progression Plan" ma:contentTypeID="0x01010074890B83EEE90948A1F67BFAF67E778D00565DB94A2F1B1549AB59CF37C6447DF6" ma:contentTypeVersion="13" ma:contentTypeDescription="Create a new Course Progression Plan." ma:contentTypeScope="" ma:versionID="0ff4bd3943dd844be261fdaa4912ea94">
   <xsd:schema xmlns:xsd="http://www.w3.org/2001/XMLSchema" xmlns:xs="http://www.w3.org/2001/XMLSchema" xmlns:p="http://schemas.microsoft.com/office/2006/metadata/properties" xmlns:ns2="6de37c4d-5d85-46f9-b604-ff4bc703259b" xmlns:ns3="3af20633-b1f9-41b6-ab26-7307b042da37" xmlns:ns4="63fec42d-470d-4a4d-b1b4-a91cdf1b623c" targetNamespace="http://schemas.microsoft.com/office/2006/metadata/properties" ma:root="true" ma:fieldsID="32e070a98770782181afb020fa9a5800" ns2:_="" ns3:_="" ns4:_="">
     <xsd:import namespace="6de37c4d-5d85-46f9-b604-ff4bc703259b"/>
@@ -5068,120 +5234,34 @@
 </ct:contentTypeSchema>
 </file>
 
-<file path=customXml/item2.xml><?xml version="1.0" encoding="utf-8"?>
-<p:properties xmlns:p="http://schemas.microsoft.com/office/2006/metadata/properties" xmlns:xsi="http://www.w3.org/2001/XMLSchema-instance">
-  <documentManagement>
-    <Koulutusohjelma xmlns="3af20633-b1f9-41b6-ab26-7307b042da37">Tietotekniikan koulutusohjelma</Koulutusohjelma>
-    <Koodi xmlns="6de37c4d-5d85-46f9-b604-ff4bc703259b">KTPT014-3002</Koodi>
-    <Opettaja_x002f_t xmlns="6de37c4d-5d85-46f9-b604-ff4bc703259b">Deepak KC</Opettaja_x002f_t>
-    <P_x00e4_iv_x00e4_ys xmlns="6de37c4d-5d85-46f9-b604-ff4bc703259b">2016-01-06T00:00:00</P_x00e4_iv_x00e4_ys>
-    <Opiskelijaryhm_x00e4_ xmlns="6de37c4d-5d85-46f9-b604-ff4bc703259b">TTK15SD</Opiskelijaryhm_x00e4_>
-    <Opintojakso xmlns="6de37c4d-5d85-46f9-b604-ff4bc703259b">Windows (KTPT014-3002)</Opintojakso>
-    <_dlc_DocId xmlns="63fec42d-470d-4a4d-b1b4-a91cdf1b623c">WORKSPACES-194-2286</_dlc_DocId>
-    <_dlc_DocIdUrl xmlns="63fec42d-470d-4a4d-b1b4-a91cdf1b623c">
-      <Url>http://workspaces.hallinto.kajak.fi/opiskelu/etenemissuunnitelmat/_layouts/DocIdRedir.aspx?ID=WORKSPACES-194-2286</Url>
-      <Description>WORKSPACES-194-2286</Description>
-    </_dlc_DocIdUrl>
-  </documentManagement>
-</p:properties>
+<file path=customXml/itemProps1.xml><?xml version="1.0" encoding="utf-8"?>
+<ds:datastoreItem xmlns:ds="http://schemas.openxmlformats.org/officeDocument/2006/customXml" ds:itemID="{46BA8D94-FD45-4CAB-999A-3A7D76D02FAE}">
+  <ds:schemaRefs>
+    <ds:schemaRef ds:uri="http://schemas.microsoft.com/sharepoint/events"/>
+  </ds:schemaRefs>
+</ds:datastoreItem>
 </file>
 
-<file path=customXml/item3.xml><?xml version="1.0" encoding="utf-8"?>
-<?mso-contentType ?>
-<FormTemplates xmlns="http://schemas.microsoft.com/sharepoint/v3/contenttype/forms">
-  <Display>DocumentLibraryForm</Display>
-  <Edit>DocumentLibraryForm</Edit>
-  <New>DocumentLibraryForm</New>
-</FormTemplates>
+<file path=customXml/itemProps2.xml><?xml version="1.0" encoding="utf-8"?>
+<ds:datastoreItem xmlns:ds="http://schemas.openxmlformats.org/officeDocument/2006/customXml" ds:itemID="{B963E65D-8D03-4A52-B50C-E49CB06ADC09}">
+  <ds:schemaRefs>
+    <ds:schemaRef ds:uri="http://schemas.microsoft.com/sharepoint/v3/contenttype/forms"/>
+  </ds:schemaRefs>
+</ds:datastoreItem>
 </file>
 
-<file path=customXml/item4.xml><?xml version="1.0" encoding="utf-8"?>
-<?mso-contentType ?>
-<spe:Receivers xmlns:spe="http://schemas.microsoft.com/sharepoint/events">
-  <Receiver>
-    <Name>Document ID Generator</Name>
-    <Synchronization>Synchronous</Synchronization>
-    <Type>10001</Type>
-    <SequenceNumber>1000</SequenceNumber>
-    <Assembly>Microsoft.Office.DocumentManagement, Version=14.0.0.0, Culture=neutral, PublicKeyToken=71e9bce111e9429c</Assembly>
-    <Class>Microsoft.Office.DocumentManagement.Internal.DocIdHandler</Class>
-    <Data/>
-    <Filter/>
-  </Receiver>
-  <Receiver>
-    <Name>Document ID Generator</Name>
-    <Synchronization>Synchronous</Synchronization>
-    <Type>10002</Type>
-    <SequenceNumber>1001</SequenceNumber>
-    <Assembly>Microsoft.Office.DocumentManagement, Version=14.0.0.0, Culture=neutral, PublicKeyToken=71e9bce111e9429c</Assembly>
-    <Class>Microsoft.Office.DocumentManagement.Internal.DocIdHandler</Class>
-    <Data/>
-    <Filter/>
-  </Receiver>
-  <Receiver>
-    <Name>Document ID Generator</Name>
-    <Synchronization>Synchronous</Synchronization>
-    <Type>10004</Type>
-    <SequenceNumber>1002</SequenceNumber>
-    <Assembly>Microsoft.Office.DocumentManagement, Version=14.0.0.0, Culture=neutral, PublicKeyToken=71e9bce111e9429c</Assembly>
-    <Class>Microsoft.Office.DocumentManagement.Internal.DocIdHandler</Class>
-    <Data/>
-    <Filter/>
-  </Receiver>
-  <Receiver>
-    <Name>Document ID Generator</Name>
-    <Synchronization>Synchronous</Synchronization>
-    <Type>10006</Type>
-    <SequenceNumber>1003</SequenceNumber>
-    <Assembly>Microsoft.Office.DocumentManagement, Version=14.0.0.0, Culture=neutral, PublicKeyToken=71e9bce111e9429c</Assembly>
-    <Class>Microsoft.Office.DocumentManagement.Internal.DocIdHandler</Class>
-    <Data/>
-    <Filter/>
-  </Receiver>
-  <Receiver>
-    <Name>Document ID Generator</Name>
-    <Synchronization>Synchronous</Synchronization>
-    <Type>10001</Type>
-    <SequenceNumber>1000</SequenceNumber>
-    <Assembly>Microsoft.Office.DocumentManagement, Version=14.0.0.0, Culture=neutral, PublicKeyToken=71e9bce111e9429c</Assembly>
-    <Class>Microsoft.Office.DocumentManagement.Internal.DocIdHandler</Class>
-    <Data/>
-    <Filter/>
-  </Receiver>
-  <Receiver>
-    <Name>Document ID Generator</Name>
-    <Synchronization>Synchronous</Synchronization>
-    <Type>10002</Type>
-    <SequenceNumber>1001</SequenceNumber>
-    <Assembly>Microsoft.Office.DocumentManagement, Version=14.0.0.0, Culture=neutral, PublicKeyToken=71e9bce111e9429c</Assembly>
-    <Class>Microsoft.Office.DocumentManagement.Internal.DocIdHandler</Class>
-    <Data/>
-    <Filter/>
-  </Receiver>
-  <Receiver>
-    <Name>Document ID Generator</Name>
-    <Synchronization>Synchronous</Synchronization>
-    <Type>10004</Type>
-    <SequenceNumber>1002</SequenceNumber>
-    <Assembly>Microsoft.Office.DocumentManagement, Version=14.0.0.0, Culture=neutral, PublicKeyToken=71e9bce111e9429c</Assembly>
-    <Class>Microsoft.Office.DocumentManagement.Internal.DocIdHandler</Class>
-    <Data/>
-    <Filter/>
-  </Receiver>
-  <Receiver>
-    <Name>Document ID Generator</Name>
-    <Synchronization>Synchronous</Synchronization>
-    <Type>10006</Type>
-    <SequenceNumber>1003</SequenceNumber>
-    <Assembly>Microsoft.Office.DocumentManagement, Version=14.0.0.0, Culture=neutral, PublicKeyToken=71e9bce111e9429c</Assembly>
-    <Class>Microsoft.Office.DocumentManagement.Internal.DocIdHandler</Class>
-    <Data/>
-    <Filter/>
-  </Receiver>
-</spe:Receivers>
+<file path=customXml/itemProps3.xml><?xml version="1.0" encoding="utf-8"?>
+<ds:datastoreItem xmlns:ds="http://schemas.openxmlformats.org/officeDocument/2006/customXml" ds:itemID="{E6DC2A42-9ED6-417C-8AED-B1752E945030}">
+  <ds:schemaRefs>
+    <ds:schemaRef ds:uri="http://schemas.microsoft.com/office/2006/metadata/properties"/>
+    <ds:schemaRef ds:uri="3af20633-b1f9-41b6-ab26-7307b042da37"/>
+    <ds:schemaRef ds:uri="6de37c4d-5d85-46f9-b604-ff4bc703259b"/>
+    <ds:schemaRef ds:uri="63fec42d-470d-4a4d-b1b4-a91cdf1b623c"/>
+  </ds:schemaRefs>
+</ds:datastoreItem>
 </file>
 
-<file path=customXml/itemProps1.xml><?xml version="1.0" encoding="utf-8"?>
+<file path=customXml/itemProps4.xml><?xml version="1.0" encoding="utf-8"?>
 <ds:datastoreItem xmlns:ds="http://schemas.openxmlformats.org/officeDocument/2006/customXml" ds:itemID="{201BA5FB-1AB4-4F66-9BA6-7B0597CD803A}">
   <ds:schemaRefs>
     <ds:schemaRef ds:uri="http://schemas.microsoft.com/office/2006/metadata/contentType"/>
@@ -5199,31 +5279,4 @@
     <ds:schemaRef ds:uri="http://schemas.microsoft.com/internal/obd"/>
   </ds:schemaRefs>
 </ds:datastoreItem>
-</file>
-
-<file path=customXml/itemProps2.xml><?xml version="1.0" encoding="utf-8"?>
-<ds:datastoreItem xmlns:ds="http://schemas.openxmlformats.org/officeDocument/2006/customXml" ds:itemID="{E6DC2A42-9ED6-417C-8AED-B1752E945030}">
-  <ds:schemaRefs>
-    <ds:schemaRef ds:uri="http://schemas.microsoft.com/office/2006/metadata/properties"/>
-    <ds:schemaRef ds:uri="3af20633-b1f9-41b6-ab26-7307b042da37"/>
-    <ds:schemaRef ds:uri="6de37c4d-5d85-46f9-b604-ff4bc703259b"/>
-    <ds:schemaRef ds:uri="63fec42d-470d-4a4d-b1b4-a91cdf1b623c"/>
-  </ds:schemaRefs>
-</ds:datastoreItem>
-</file>
-
-<file path=customXml/itemProps3.xml><?xml version="1.0" encoding="utf-8"?>
-<ds:datastoreItem xmlns:ds="http://schemas.openxmlformats.org/officeDocument/2006/customXml" ds:itemID="{B963E65D-8D03-4A52-B50C-E49CB06ADC09}">
-  <ds:schemaRefs>
-    <ds:schemaRef ds:uri="http://schemas.microsoft.com/sharepoint/v3/contenttype/forms"/>
-  </ds:schemaRefs>
-</ds:datastoreItem>
-</file>
-
-<file path=customXml/itemProps4.xml><?xml version="1.0" encoding="utf-8"?>
-<ds:datastoreItem xmlns:ds="http://schemas.openxmlformats.org/officeDocument/2006/customXml" ds:itemID="{46BA8D94-FD45-4CAB-999A-3A7D76D02FAE}">
-  <ds:schemaRefs>
-    <ds:schemaRef ds:uri="http://schemas.microsoft.com/sharepoint/events"/>
-  </ds:schemaRefs>
-</ds:datastoreItem>
 </file>
</xml_diff>

<commit_message>
new chapter added, progression file updated
</commit_message>
<xml_diff>
--- a/course_progression_plan_2016.docx
+++ b/course_progression_plan_2016.docx
@@ -690,8 +690,6 @@
           <w:lang w:val="en-GB"/>
         </w:rPr>
       </w:pPr>
-      <w:bookmarkStart w:id="0" w:name="_GoBack"/>
-      <w:bookmarkEnd w:id="0"/>
       <w:r>
         <w:rPr>
           <w:b/>
@@ -754,7 +752,7 @@
                 <w:lang w:val="en-GB"/>
               </w:rPr>
             </w:pPr>
-            <w:bookmarkStart w:id="1" w:name="_Hlk149013780"/>
+            <w:bookmarkStart w:id="0" w:name="_Hlk149013780"/>
             <w:r>
               <w:rPr>
                 <w:b/>
@@ -1304,7 +1302,7 @@
               </w:rPr>
               <w:t>D</w:t>
             </w:r>
-            <w:bookmarkStart w:id="2" w:name="Teksti2"/>
+            <w:bookmarkStart w:id="1" w:name="Teksti2"/>
             <w:r>
               <w:rPr>
                 <w:sz w:val="22"/>
@@ -1314,7 +1312,7 @@
             </w:r>
           </w:p>
         </w:tc>
-        <w:bookmarkEnd w:id="2"/>
+        <w:bookmarkEnd w:id="1"/>
         <w:tc>
           <w:tcPr>
             <w:tcW w:w="4578" w:type="dxa"/>
@@ -1512,8 +1510,8 @@
                 <w:lang w:val="en-GB"/>
               </w:rPr>
             </w:pPr>
-            <w:bookmarkStart w:id="3" w:name="Teksti6"/>
-            <w:bookmarkStart w:id="4" w:name="Teksti7"/>
+            <w:bookmarkStart w:id="2" w:name="Teksti6"/>
+            <w:bookmarkStart w:id="3" w:name="Teksti7"/>
             <w:r>
               <w:rPr>
                 <w:sz w:val="22"/>
@@ -1549,8 +1547,8 @@
               </w:rPr>
               <w:t xml:space="preserve">  </w:t>
             </w:r>
+            <w:bookmarkEnd w:id="2"/>
             <w:bookmarkEnd w:id="3"/>
-            <w:bookmarkEnd w:id="4"/>
             <w:sdt>
               <w:sdtPr>
                 <w:rPr>
@@ -2071,6 +2069,30 @@
               <w:t xml:space="preserve">Make sure that you have access (username &amp; password) to the Lab server </w:t>
             </w:r>
           </w:p>
+          <w:p>
+            <w:pPr>
+              <w:pStyle w:val="ListParagraph"/>
+              <w:numPr>
+                <w:ilvl w:val="0"/>
+                <w:numId w:val="5"/>
+              </w:numPr>
+              <w:rPr>
+                <w:b/>
+                <w:sz w:val="22"/>
+                <w:szCs w:val="22"/>
+                <w:lang w:val="en-GB"/>
+              </w:rPr>
+            </w:pPr>
+            <w:r>
+              <w:rPr>
+                <w:b/>
+                <w:sz w:val="22"/>
+                <w:szCs w:val="22"/>
+                <w:lang w:val="en-GB"/>
+              </w:rPr>
+              <w:t>Start your learning portfolio</w:t>
+            </w:r>
+          </w:p>
         </w:tc>
       </w:tr>
       <w:tr>
@@ -2144,6 +2166,14 @@
                 <w:lang w:val="en-GB"/>
               </w:rPr>
             </w:pPr>
+            <w:r>
+              <w:rPr>
+                <w:sz w:val="22"/>
+                <w:szCs w:val="22"/>
+                <w:lang w:val="en-GB"/>
+              </w:rPr>
+              <w:t>Installing Windows 10 – Chapter 2</w:t>
+            </w:r>
           </w:p>
         </w:tc>
         <w:tc>
@@ -2166,6 +2196,231 @@
                 <w:lang w:val="en-GB"/>
               </w:rPr>
             </w:pPr>
+            <w:r>
+              <w:rPr>
+                <w:b/>
+                <w:sz w:val="22"/>
+                <w:szCs w:val="22"/>
+                <w:lang w:val="en-GB"/>
+              </w:rPr>
+              <w:t xml:space="preserve">Assignment 2: </w:t>
+            </w:r>
+          </w:p>
+          <w:p>
+            <w:pPr>
+              <w:pStyle w:val="ListParagraph"/>
+              <w:numPr>
+                <w:ilvl w:val="0"/>
+                <w:numId w:val="5"/>
+              </w:numPr>
+              <w:rPr>
+                <w:b/>
+                <w:sz w:val="22"/>
+                <w:szCs w:val="22"/>
+                <w:lang w:val="en-GB"/>
+              </w:rPr>
+            </w:pPr>
+            <w:r>
+              <w:rPr>
+                <w:b/>
+                <w:sz w:val="22"/>
+                <w:szCs w:val="22"/>
+                <w:lang w:val="en-GB"/>
+              </w:rPr>
+              <w:t>Perform clean installation of Windows 10</w:t>
+            </w:r>
+          </w:p>
+          <w:p>
+            <w:pPr>
+              <w:pStyle w:val="ListParagraph"/>
+              <w:numPr>
+                <w:ilvl w:val="0"/>
+                <w:numId w:val="5"/>
+              </w:numPr>
+              <w:rPr>
+                <w:b/>
+                <w:sz w:val="22"/>
+                <w:szCs w:val="22"/>
+                <w:lang w:val="en-GB"/>
+              </w:rPr>
+            </w:pPr>
+            <w:r>
+              <w:rPr>
+                <w:b/>
+                <w:sz w:val="22"/>
+                <w:szCs w:val="22"/>
+                <w:lang w:val="en-GB"/>
+              </w:rPr>
+              <w:t>Run Windows Update</w:t>
+            </w:r>
+          </w:p>
+          <w:p>
+            <w:pPr>
+              <w:pStyle w:val="ListParagraph"/>
+              <w:numPr>
+                <w:ilvl w:val="0"/>
+                <w:numId w:val="5"/>
+              </w:numPr>
+              <w:rPr>
+                <w:b/>
+                <w:sz w:val="22"/>
+                <w:szCs w:val="22"/>
+                <w:lang w:val="en-GB"/>
+              </w:rPr>
+            </w:pPr>
+            <w:r>
+              <w:rPr>
+                <w:b/>
+                <w:sz w:val="22"/>
+                <w:szCs w:val="22"/>
+                <w:lang w:val="en-GB"/>
+              </w:rPr>
+              <w:t>Turn On System Protection</w:t>
+            </w:r>
+          </w:p>
+          <w:p>
+            <w:pPr>
+              <w:pStyle w:val="ListParagraph"/>
+              <w:numPr>
+                <w:ilvl w:val="0"/>
+                <w:numId w:val="5"/>
+              </w:numPr>
+              <w:rPr>
+                <w:b/>
+                <w:sz w:val="22"/>
+                <w:szCs w:val="22"/>
+                <w:lang w:val="en-GB"/>
+              </w:rPr>
+            </w:pPr>
+            <w:r>
+              <w:rPr>
+                <w:b/>
+                <w:sz w:val="22"/>
+                <w:szCs w:val="22"/>
+                <w:lang w:val="en-GB"/>
+              </w:rPr>
+              <w:t>Check Action Centre</w:t>
+            </w:r>
+          </w:p>
+          <w:p>
+            <w:pPr>
+              <w:pStyle w:val="ListParagraph"/>
+              <w:numPr>
+                <w:ilvl w:val="0"/>
+                <w:numId w:val="5"/>
+              </w:numPr>
+              <w:rPr>
+                <w:b/>
+                <w:sz w:val="22"/>
+                <w:szCs w:val="22"/>
+                <w:lang w:val="en-GB"/>
+              </w:rPr>
+            </w:pPr>
+            <w:r>
+              <w:rPr>
+                <w:b/>
+                <w:sz w:val="22"/>
+                <w:szCs w:val="22"/>
+                <w:lang w:val="en-GB"/>
+              </w:rPr>
+              <w:t>Disable Wi-Fi Sharing</w:t>
+            </w:r>
+          </w:p>
+          <w:p>
+            <w:pPr>
+              <w:pStyle w:val="ListParagraph"/>
+              <w:numPr>
+                <w:ilvl w:val="0"/>
+                <w:numId w:val="5"/>
+              </w:numPr>
+              <w:rPr>
+                <w:b/>
+                <w:sz w:val="22"/>
+                <w:szCs w:val="22"/>
+                <w:lang w:val="en-GB"/>
+              </w:rPr>
+            </w:pPr>
+            <w:r>
+              <w:rPr>
+                <w:b/>
+                <w:sz w:val="22"/>
+                <w:szCs w:val="22"/>
+                <w:lang w:val="en-GB"/>
+              </w:rPr>
+              <w:t>Install Anti-Virus Software</w:t>
+            </w:r>
+          </w:p>
+          <w:p>
+            <w:pPr>
+              <w:pStyle w:val="ListParagraph"/>
+              <w:numPr>
+                <w:ilvl w:val="0"/>
+                <w:numId w:val="5"/>
+              </w:numPr>
+              <w:rPr>
+                <w:b/>
+                <w:sz w:val="22"/>
+                <w:szCs w:val="22"/>
+                <w:lang w:val="en-GB"/>
+              </w:rPr>
+            </w:pPr>
+            <w:r>
+              <w:rPr>
+                <w:b/>
+                <w:sz w:val="22"/>
+                <w:szCs w:val="22"/>
+                <w:lang w:val="en-GB"/>
+              </w:rPr>
+              <w:t>Install the “Create Installation Media” and learn to create a  bootable USB</w:t>
+            </w:r>
+          </w:p>
+          <w:p>
+            <w:pPr>
+              <w:pStyle w:val="ListParagraph"/>
+              <w:numPr>
+                <w:ilvl w:val="0"/>
+                <w:numId w:val="5"/>
+              </w:numPr>
+              <w:rPr>
+                <w:b/>
+                <w:sz w:val="22"/>
+                <w:szCs w:val="22"/>
+                <w:lang w:val="en-GB"/>
+              </w:rPr>
+            </w:pPr>
+            <w:r>
+              <w:rPr>
+                <w:b/>
+                <w:sz w:val="22"/>
+                <w:szCs w:val="22"/>
+                <w:lang w:val="en-GB"/>
+              </w:rPr>
+              <w:t>Get used to with the Start Menu</w:t>
+            </w:r>
+          </w:p>
+          <w:p>
+            <w:pPr>
+              <w:pStyle w:val="ListParagraph"/>
+              <w:numPr>
+                <w:ilvl w:val="0"/>
+                <w:numId w:val="5"/>
+              </w:numPr>
+              <w:rPr>
+                <w:b/>
+                <w:sz w:val="22"/>
+                <w:szCs w:val="22"/>
+                <w:lang w:val="en-GB"/>
+              </w:rPr>
+            </w:pPr>
+            <w:r>
+              <w:rPr>
+                <w:b/>
+                <w:sz w:val="22"/>
+                <w:szCs w:val="22"/>
+                <w:lang w:val="en-GB"/>
+              </w:rPr>
+              <w:t>Update your learning Portfolio</w:t>
+            </w:r>
           </w:p>
         </w:tc>
       </w:tr>
@@ -2197,17 +2452,8 @@
                 <w:szCs w:val="22"/>
                 <w:lang w:val="en-GB"/>
               </w:rPr>
-              <w:t xml:space="preserve">Week 4 </w:t>
+              <w:t>Week 4</w:t>
             </w:r>
-          </w:p>
-          <w:p>
-            <w:pPr>
-              <w:rPr>
-                <w:sz w:val="22"/>
-                <w:szCs w:val="22"/>
-                <w:lang w:val="en-GB"/>
-              </w:rPr>
-            </w:pPr>
           </w:p>
         </w:tc>
         <w:tc>
@@ -2363,6 +2609,8 @@
                 <w:lang w:val="en-GB"/>
               </w:rPr>
             </w:pPr>
+            <w:bookmarkStart w:id="4" w:name="_GoBack"/>
+            <w:bookmarkEnd w:id="4"/>
           </w:p>
           <w:p>
             <w:pPr>
@@ -2717,7 +2965,7 @@
           </w:p>
         </w:tc>
       </w:tr>
-      <w:bookmarkEnd w:id="1"/>
+      <w:bookmarkEnd w:id="0"/>
     </w:tbl>
     <w:p>
       <w:pPr>
@@ -4050,13 +4298,13 @@
     <w:sig w:usb0="E00002FF" w:usb1="400004FF" w:usb2="00000000" w:usb3="00000000" w:csb0="0000019F" w:csb1="00000000"/>
   </w:font>
   <w:font w:name="MS Mincho">
-    <w:altName w:val="Arial Unicode MS"/>
+    <w:altName w:val="ＭＳ 明朝"/>
     <w:panose1 w:val="02020609040205080304"/>
     <w:charset w:val="80"/>
     <w:family w:val="roman"/>
     <w:notTrueType/>
     <w:pitch w:val="fixed"/>
-    <w:sig w:usb0="00000000" w:usb1="08070000" w:usb2="00000010" w:usb3="00000000" w:csb0="00020000" w:csb1="00000000"/>
+    <w:sig w:usb0="00000001" w:usb1="08070000" w:usb2="00000010" w:usb3="00000000" w:csb0="00020000" w:csb1="00000000"/>
   </w:font>
   <w:font w:name="Calibri">
     <w:panose1 w:val="020F0502020204030204"/>
@@ -4103,6 +4351,7 @@
     <w:rsid w:val="00D85F67"/>
     <w:rsid w:val="00E16127"/>
     <w:rsid w:val="00E90352"/>
+    <w:rsid w:val="00EE157C"/>
   </w:rsids>
   <m:mathPr>
     <m:mathFont m:val="Cambria Math"/>
@@ -4909,119 +5158,6 @@
 </file>
 
 <file path=customXml/item1.xml><?xml version="1.0" encoding="utf-8"?>
-<?mso-contentType ?>
-<spe:Receivers xmlns:spe="http://schemas.microsoft.com/sharepoint/events">
-  <Receiver>
-    <Name>Document ID Generator</Name>
-    <Synchronization>Synchronous</Synchronization>
-    <Type>10001</Type>
-    <SequenceNumber>1000</SequenceNumber>
-    <Assembly>Microsoft.Office.DocumentManagement, Version=14.0.0.0, Culture=neutral, PublicKeyToken=71e9bce111e9429c</Assembly>
-    <Class>Microsoft.Office.DocumentManagement.Internal.DocIdHandler</Class>
-    <Data/>
-    <Filter/>
-  </Receiver>
-  <Receiver>
-    <Name>Document ID Generator</Name>
-    <Synchronization>Synchronous</Synchronization>
-    <Type>10002</Type>
-    <SequenceNumber>1001</SequenceNumber>
-    <Assembly>Microsoft.Office.DocumentManagement, Version=14.0.0.0, Culture=neutral, PublicKeyToken=71e9bce111e9429c</Assembly>
-    <Class>Microsoft.Office.DocumentManagement.Internal.DocIdHandler</Class>
-    <Data/>
-    <Filter/>
-  </Receiver>
-  <Receiver>
-    <Name>Document ID Generator</Name>
-    <Synchronization>Synchronous</Synchronization>
-    <Type>10004</Type>
-    <SequenceNumber>1002</SequenceNumber>
-    <Assembly>Microsoft.Office.DocumentManagement, Version=14.0.0.0, Culture=neutral, PublicKeyToken=71e9bce111e9429c</Assembly>
-    <Class>Microsoft.Office.DocumentManagement.Internal.DocIdHandler</Class>
-    <Data/>
-    <Filter/>
-  </Receiver>
-  <Receiver>
-    <Name>Document ID Generator</Name>
-    <Synchronization>Synchronous</Synchronization>
-    <Type>10006</Type>
-    <SequenceNumber>1003</SequenceNumber>
-    <Assembly>Microsoft.Office.DocumentManagement, Version=14.0.0.0, Culture=neutral, PublicKeyToken=71e9bce111e9429c</Assembly>
-    <Class>Microsoft.Office.DocumentManagement.Internal.DocIdHandler</Class>
-    <Data/>
-    <Filter/>
-  </Receiver>
-  <Receiver>
-    <Name>Document ID Generator</Name>
-    <Synchronization>Synchronous</Synchronization>
-    <Type>10001</Type>
-    <SequenceNumber>1000</SequenceNumber>
-    <Assembly>Microsoft.Office.DocumentManagement, Version=14.0.0.0, Culture=neutral, PublicKeyToken=71e9bce111e9429c</Assembly>
-    <Class>Microsoft.Office.DocumentManagement.Internal.DocIdHandler</Class>
-    <Data/>
-    <Filter/>
-  </Receiver>
-  <Receiver>
-    <Name>Document ID Generator</Name>
-    <Synchronization>Synchronous</Synchronization>
-    <Type>10002</Type>
-    <SequenceNumber>1001</SequenceNumber>
-    <Assembly>Microsoft.Office.DocumentManagement, Version=14.0.0.0, Culture=neutral, PublicKeyToken=71e9bce111e9429c</Assembly>
-    <Class>Microsoft.Office.DocumentManagement.Internal.DocIdHandler</Class>
-    <Data/>
-    <Filter/>
-  </Receiver>
-  <Receiver>
-    <Name>Document ID Generator</Name>
-    <Synchronization>Synchronous</Synchronization>
-    <Type>10004</Type>
-    <SequenceNumber>1002</SequenceNumber>
-    <Assembly>Microsoft.Office.DocumentManagement, Version=14.0.0.0, Culture=neutral, PublicKeyToken=71e9bce111e9429c</Assembly>
-    <Class>Microsoft.Office.DocumentManagement.Internal.DocIdHandler</Class>
-    <Data/>
-    <Filter/>
-  </Receiver>
-  <Receiver>
-    <Name>Document ID Generator</Name>
-    <Synchronization>Synchronous</Synchronization>
-    <Type>10006</Type>
-    <SequenceNumber>1003</SequenceNumber>
-    <Assembly>Microsoft.Office.DocumentManagement, Version=14.0.0.0, Culture=neutral, PublicKeyToken=71e9bce111e9429c</Assembly>
-    <Class>Microsoft.Office.DocumentManagement.Internal.DocIdHandler</Class>
-    <Data/>
-    <Filter/>
-  </Receiver>
-</spe:Receivers>
-</file>
-
-<file path=customXml/item2.xml><?xml version="1.0" encoding="utf-8"?>
-<?mso-contentType ?>
-<FormTemplates xmlns="http://schemas.microsoft.com/sharepoint/v3/contenttype/forms">
-  <Display>DocumentLibraryForm</Display>
-  <Edit>DocumentLibraryForm</Edit>
-  <New>DocumentLibraryForm</New>
-</FormTemplates>
-</file>
-
-<file path=customXml/item3.xml><?xml version="1.0" encoding="utf-8"?>
-<p:properties xmlns:p="http://schemas.microsoft.com/office/2006/metadata/properties" xmlns:xsi="http://www.w3.org/2001/XMLSchema-instance">
-  <documentManagement>
-    <Koulutusohjelma xmlns="3af20633-b1f9-41b6-ab26-7307b042da37">Tietotekniikan koulutusohjelma</Koulutusohjelma>
-    <Koodi xmlns="6de37c4d-5d85-46f9-b604-ff4bc703259b">KTPT014-3002</Koodi>
-    <Opettaja_x002f_t xmlns="6de37c4d-5d85-46f9-b604-ff4bc703259b">Deepak KC</Opettaja_x002f_t>
-    <P_x00e4_iv_x00e4_ys xmlns="6de37c4d-5d85-46f9-b604-ff4bc703259b">2016-01-06T00:00:00</P_x00e4_iv_x00e4_ys>
-    <Opiskelijaryhm_x00e4_ xmlns="6de37c4d-5d85-46f9-b604-ff4bc703259b">TTK15SD</Opiskelijaryhm_x00e4_>
-    <Opintojakso xmlns="6de37c4d-5d85-46f9-b604-ff4bc703259b">Windows (KTPT014-3002)</Opintojakso>
-    <_dlc_DocId xmlns="63fec42d-470d-4a4d-b1b4-a91cdf1b623c">WORKSPACES-194-2286</_dlc_DocId>
-    <_dlc_DocIdUrl xmlns="63fec42d-470d-4a4d-b1b4-a91cdf1b623c">
-      <Url>http://workspaces.hallinto.kajak.fi/opiskelu/etenemissuunnitelmat/_layouts/DocIdRedir.aspx?ID=WORKSPACES-194-2286</Url>
-      <Description>WORKSPACES-194-2286</Description>
-    </_dlc_DocIdUrl>
-  </documentManagement>
-</p:properties>
-</file>
-
-<file path=customXml/item4.xml><?xml version="1.0" encoding="utf-8"?>
 <ct:contentTypeSchema xmlns:ct="http://schemas.microsoft.com/office/2006/metadata/contentType" xmlns:ma="http://schemas.microsoft.com/office/2006/metadata/properties/metaAttributes" ct:_="" ma:_="" ma:contentTypeName="Course Progression Plan" ma:contentTypeID="0x01010074890B83EEE90948A1F67BFAF67E778D00565DB94A2F1B1549AB59CF37C6447DF6" ma:contentTypeVersion="13" ma:contentTypeDescription="Create a new Course Progression Plan." ma:contentTypeScope="" ma:versionID="0ff4bd3943dd844be261fdaa4912ea94">
   <xsd:schema xmlns:xsd="http://www.w3.org/2001/XMLSchema" xmlns:xs="http://www.w3.org/2001/XMLSchema" xmlns:p="http://schemas.microsoft.com/office/2006/metadata/properties" xmlns:ns2="6de37c4d-5d85-46f9-b604-ff4bc703259b" xmlns:ns3="3af20633-b1f9-41b6-ab26-7307b042da37" xmlns:ns4="63fec42d-470d-4a4d-b1b4-a91cdf1b623c" targetNamespace="http://schemas.microsoft.com/office/2006/metadata/properties" ma:root="true" ma:fieldsID="32e070a98770782181afb020fa9a5800" ns2:_="" ns3:_="" ns4:_="">
     <xsd:import namespace="6de37c4d-5d85-46f9-b604-ff4bc703259b"/>
@@ -5234,34 +5370,120 @@
 </ct:contentTypeSchema>
 </file>
 
-<file path=customXml/itemProps1.xml><?xml version="1.0" encoding="utf-8"?>
-<ds:datastoreItem xmlns:ds="http://schemas.openxmlformats.org/officeDocument/2006/customXml" ds:itemID="{46BA8D94-FD45-4CAB-999A-3A7D76D02FAE}">
-  <ds:schemaRefs>
-    <ds:schemaRef ds:uri="http://schemas.microsoft.com/sharepoint/events"/>
-  </ds:schemaRefs>
-</ds:datastoreItem>
+<file path=customXml/item2.xml><?xml version="1.0" encoding="utf-8"?>
+<p:properties xmlns:p="http://schemas.microsoft.com/office/2006/metadata/properties" xmlns:xsi="http://www.w3.org/2001/XMLSchema-instance">
+  <documentManagement>
+    <Koulutusohjelma xmlns="3af20633-b1f9-41b6-ab26-7307b042da37">Tietotekniikan koulutusohjelma</Koulutusohjelma>
+    <Koodi xmlns="6de37c4d-5d85-46f9-b604-ff4bc703259b">KTPT014-3002</Koodi>
+    <Opettaja_x002f_t xmlns="6de37c4d-5d85-46f9-b604-ff4bc703259b">Deepak KC</Opettaja_x002f_t>
+    <P_x00e4_iv_x00e4_ys xmlns="6de37c4d-5d85-46f9-b604-ff4bc703259b">2016-01-06T00:00:00</P_x00e4_iv_x00e4_ys>
+    <Opiskelijaryhm_x00e4_ xmlns="6de37c4d-5d85-46f9-b604-ff4bc703259b">TTK15SD</Opiskelijaryhm_x00e4_>
+    <Opintojakso xmlns="6de37c4d-5d85-46f9-b604-ff4bc703259b">Windows (KTPT014-3002)</Opintojakso>
+    <_dlc_DocId xmlns="63fec42d-470d-4a4d-b1b4-a91cdf1b623c">WORKSPACES-194-2286</_dlc_DocId>
+    <_dlc_DocIdUrl xmlns="63fec42d-470d-4a4d-b1b4-a91cdf1b623c">
+      <Url>http://workspaces.hallinto.kajak.fi/opiskelu/etenemissuunnitelmat/_layouts/DocIdRedir.aspx?ID=WORKSPACES-194-2286</Url>
+      <Description>WORKSPACES-194-2286</Description>
+    </_dlc_DocIdUrl>
+  </documentManagement>
+</p:properties>
 </file>
 
-<file path=customXml/itemProps2.xml><?xml version="1.0" encoding="utf-8"?>
-<ds:datastoreItem xmlns:ds="http://schemas.openxmlformats.org/officeDocument/2006/customXml" ds:itemID="{B963E65D-8D03-4A52-B50C-E49CB06ADC09}">
-  <ds:schemaRefs>
-    <ds:schemaRef ds:uri="http://schemas.microsoft.com/sharepoint/v3/contenttype/forms"/>
-  </ds:schemaRefs>
-</ds:datastoreItem>
+<file path=customXml/item3.xml><?xml version="1.0" encoding="utf-8"?>
+<?mso-contentType ?>
+<FormTemplates xmlns="http://schemas.microsoft.com/sharepoint/v3/contenttype/forms">
+  <Display>DocumentLibraryForm</Display>
+  <Edit>DocumentLibraryForm</Edit>
+  <New>DocumentLibraryForm</New>
+</FormTemplates>
 </file>
 
-<file path=customXml/itemProps3.xml><?xml version="1.0" encoding="utf-8"?>
-<ds:datastoreItem xmlns:ds="http://schemas.openxmlformats.org/officeDocument/2006/customXml" ds:itemID="{E6DC2A42-9ED6-417C-8AED-B1752E945030}">
-  <ds:schemaRefs>
-    <ds:schemaRef ds:uri="http://schemas.microsoft.com/office/2006/metadata/properties"/>
-    <ds:schemaRef ds:uri="3af20633-b1f9-41b6-ab26-7307b042da37"/>
-    <ds:schemaRef ds:uri="6de37c4d-5d85-46f9-b604-ff4bc703259b"/>
-    <ds:schemaRef ds:uri="63fec42d-470d-4a4d-b1b4-a91cdf1b623c"/>
-  </ds:schemaRefs>
-</ds:datastoreItem>
+<file path=customXml/item4.xml><?xml version="1.0" encoding="utf-8"?>
+<?mso-contentType ?>
+<spe:Receivers xmlns:spe="http://schemas.microsoft.com/sharepoint/events">
+  <Receiver>
+    <Name>Document ID Generator</Name>
+    <Synchronization>Synchronous</Synchronization>
+    <Type>10001</Type>
+    <SequenceNumber>1000</SequenceNumber>
+    <Assembly>Microsoft.Office.DocumentManagement, Version=14.0.0.0, Culture=neutral, PublicKeyToken=71e9bce111e9429c</Assembly>
+    <Class>Microsoft.Office.DocumentManagement.Internal.DocIdHandler</Class>
+    <Data/>
+    <Filter/>
+  </Receiver>
+  <Receiver>
+    <Name>Document ID Generator</Name>
+    <Synchronization>Synchronous</Synchronization>
+    <Type>10002</Type>
+    <SequenceNumber>1001</SequenceNumber>
+    <Assembly>Microsoft.Office.DocumentManagement, Version=14.0.0.0, Culture=neutral, PublicKeyToken=71e9bce111e9429c</Assembly>
+    <Class>Microsoft.Office.DocumentManagement.Internal.DocIdHandler</Class>
+    <Data/>
+    <Filter/>
+  </Receiver>
+  <Receiver>
+    <Name>Document ID Generator</Name>
+    <Synchronization>Synchronous</Synchronization>
+    <Type>10004</Type>
+    <SequenceNumber>1002</SequenceNumber>
+    <Assembly>Microsoft.Office.DocumentManagement, Version=14.0.0.0, Culture=neutral, PublicKeyToken=71e9bce111e9429c</Assembly>
+    <Class>Microsoft.Office.DocumentManagement.Internal.DocIdHandler</Class>
+    <Data/>
+    <Filter/>
+  </Receiver>
+  <Receiver>
+    <Name>Document ID Generator</Name>
+    <Synchronization>Synchronous</Synchronization>
+    <Type>10006</Type>
+    <SequenceNumber>1003</SequenceNumber>
+    <Assembly>Microsoft.Office.DocumentManagement, Version=14.0.0.0, Culture=neutral, PublicKeyToken=71e9bce111e9429c</Assembly>
+    <Class>Microsoft.Office.DocumentManagement.Internal.DocIdHandler</Class>
+    <Data/>
+    <Filter/>
+  </Receiver>
+  <Receiver>
+    <Name>Document ID Generator</Name>
+    <Synchronization>Synchronous</Synchronization>
+    <Type>10001</Type>
+    <SequenceNumber>1000</SequenceNumber>
+    <Assembly>Microsoft.Office.DocumentManagement, Version=14.0.0.0, Culture=neutral, PublicKeyToken=71e9bce111e9429c</Assembly>
+    <Class>Microsoft.Office.DocumentManagement.Internal.DocIdHandler</Class>
+    <Data/>
+    <Filter/>
+  </Receiver>
+  <Receiver>
+    <Name>Document ID Generator</Name>
+    <Synchronization>Synchronous</Synchronization>
+    <Type>10002</Type>
+    <SequenceNumber>1001</SequenceNumber>
+    <Assembly>Microsoft.Office.DocumentManagement, Version=14.0.0.0, Culture=neutral, PublicKeyToken=71e9bce111e9429c</Assembly>
+    <Class>Microsoft.Office.DocumentManagement.Internal.DocIdHandler</Class>
+    <Data/>
+    <Filter/>
+  </Receiver>
+  <Receiver>
+    <Name>Document ID Generator</Name>
+    <Synchronization>Synchronous</Synchronization>
+    <Type>10004</Type>
+    <SequenceNumber>1002</SequenceNumber>
+    <Assembly>Microsoft.Office.DocumentManagement, Version=14.0.0.0, Culture=neutral, PublicKeyToken=71e9bce111e9429c</Assembly>
+    <Class>Microsoft.Office.DocumentManagement.Internal.DocIdHandler</Class>
+    <Data/>
+    <Filter/>
+  </Receiver>
+  <Receiver>
+    <Name>Document ID Generator</Name>
+    <Synchronization>Synchronous</Synchronization>
+    <Type>10006</Type>
+    <SequenceNumber>1003</SequenceNumber>
+    <Assembly>Microsoft.Office.DocumentManagement, Version=14.0.0.0, Culture=neutral, PublicKeyToken=71e9bce111e9429c</Assembly>
+    <Class>Microsoft.Office.DocumentManagement.Internal.DocIdHandler</Class>
+    <Data/>
+    <Filter/>
+  </Receiver>
+</spe:Receivers>
 </file>
 
-<file path=customXml/itemProps4.xml><?xml version="1.0" encoding="utf-8"?>
+<file path=customXml/itemProps1.xml><?xml version="1.0" encoding="utf-8"?>
 <ds:datastoreItem xmlns:ds="http://schemas.openxmlformats.org/officeDocument/2006/customXml" ds:itemID="{201BA5FB-1AB4-4F66-9BA6-7B0597CD803A}">
   <ds:schemaRefs>
     <ds:schemaRef ds:uri="http://schemas.microsoft.com/office/2006/metadata/contentType"/>
@@ -5279,4 +5501,31 @@
     <ds:schemaRef ds:uri="http://schemas.microsoft.com/internal/obd"/>
   </ds:schemaRefs>
 </ds:datastoreItem>
+</file>
+
+<file path=customXml/itemProps2.xml><?xml version="1.0" encoding="utf-8"?>
+<ds:datastoreItem xmlns:ds="http://schemas.openxmlformats.org/officeDocument/2006/customXml" ds:itemID="{E6DC2A42-9ED6-417C-8AED-B1752E945030}">
+  <ds:schemaRefs>
+    <ds:schemaRef ds:uri="http://schemas.microsoft.com/office/2006/metadata/properties"/>
+    <ds:schemaRef ds:uri="3af20633-b1f9-41b6-ab26-7307b042da37"/>
+    <ds:schemaRef ds:uri="6de37c4d-5d85-46f9-b604-ff4bc703259b"/>
+    <ds:schemaRef ds:uri="63fec42d-470d-4a4d-b1b4-a91cdf1b623c"/>
+  </ds:schemaRefs>
+</ds:datastoreItem>
+</file>
+
+<file path=customXml/itemProps3.xml><?xml version="1.0" encoding="utf-8"?>
+<ds:datastoreItem xmlns:ds="http://schemas.openxmlformats.org/officeDocument/2006/customXml" ds:itemID="{B963E65D-8D03-4A52-B50C-E49CB06ADC09}">
+  <ds:schemaRefs>
+    <ds:schemaRef ds:uri="http://schemas.microsoft.com/sharepoint/v3/contenttype/forms"/>
+  </ds:schemaRefs>
+</ds:datastoreItem>
+</file>
+
+<file path=customXml/itemProps4.xml><?xml version="1.0" encoding="utf-8"?>
+<ds:datastoreItem xmlns:ds="http://schemas.openxmlformats.org/officeDocument/2006/customXml" ds:itemID="{46BA8D94-FD45-4CAB-999A-3A7D76D02FAE}">
+  <ds:schemaRefs>
+    <ds:schemaRef ds:uri="http://schemas.microsoft.com/sharepoint/events"/>
+  </ds:schemaRefs>
+</ds:datastoreItem>
 </file>
</xml_diff>